<commit_message>
final for 1.1 and 1.2
</commit_message>
<xml_diff>
--- a/BRM-1.2-Aditya.docx
+++ b/BRM-1.2-Aditya.docx
@@ -919,10 +919,10 @@
           <w:noProof/>
         </w:rPr>
         <w:drawing>
-          <wp:inline distT="0" distB="0" distL="0" distR="0">
-            <wp:extent cx="5486400" cy="2589530"/>
-            <wp:effectExtent l="0" t="0" r="0" b="1270"/>
-            <wp:docPr id="1987434630" name="Picture 5"/>
+          <wp:inline distT="0" distB="0" distL="0" distR="0" wp14:anchorId="45497A01" wp14:editId="2EDA4E75">
+            <wp:extent cx="5486400" cy="2341245"/>
+            <wp:effectExtent l="0" t="0" r="0" b="1905"/>
+            <wp:docPr id="727622575" name="Picture 5"/>
             <wp:cNvGraphicFramePr>
               <a:graphicFrameLocks xmlns:a="http://schemas.openxmlformats.org/drawingml/2006/main" noChangeAspect="1"/>
             </wp:cNvGraphicFramePr>
@@ -951,7 +951,60 @@
                   <pic:spPr bwMode="auto">
                     <a:xfrm>
                       <a:off x="0" y="0"/>
-                      <a:ext cx="5486400" cy="2589530"/>
+                      <a:ext cx="5486400" cy="2341245"/>
+                    </a:xfrm>
+                    <a:prstGeom prst="rect">
+                      <a:avLst/>
+                    </a:prstGeom>
+                    <a:noFill/>
+                    <a:ln>
+                      <a:noFill/>
+                    </a:ln>
+                  </pic:spPr>
+                </pic:pic>
+              </a:graphicData>
+            </a:graphic>
+          </wp:inline>
+        </w:drawing>
+      </w:r>
+      <w:r>
+        <w:rPr>
+          <w:noProof/>
+        </w:rPr>
+        <w:drawing>
+          <wp:inline distT="0" distB="0" distL="0" distR="0" wp14:anchorId="26A77909" wp14:editId="01DB1CE0">
+            <wp:extent cx="5486400" cy="2581909"/>
+            <wp:effectExtent l="0" t="0" r="0" b="9525"/>
+            <wp:docPr id="900068754" name="Picture 6"/>
+            <wp:cNvGraphicFramePr>
+              <a:graphicFrameLocks xmlns:a="http://schemas.openxmlformats.org/drawingml/2006/main" noChangeAspect="1"/>
+            </wp:cNvGraphicFramePr>
+            <a:graphic xmlns:a="http://schemas.openxmlformats.org/drawingml/2006/main">
+              <a:graphicData uri="http://schemas.openxmlformats.org/drawingml/2006/picture">
+                <pic:pic xmlns:pic="http://schemas.openxmlformats.org/drawingml/2006/picture">
+                  <pic:nvPicPr>
+                    <pic:cNvPr id="0" name="Picture 3"/>
+                    <pic:cNvPicPr>
+                      <a:picLocks noChangeAspect="1" noChangeArrowheads="1"/>
+                    </pic:cNvPicPr>
+                  </pic:nvPicPr>
+                  <pic:blipFill>
+                    <a:blip r:embed="rId15">
+                      <a:extLst>
+                        <a:ext uri="{28A0092B-C50C-407E-A947-70E740481C1C}">
+                          <a14:useLocalDpi xmlns:a14="http://schemas.microsoft.com/office/drawing/2010/main" val="0"/>
+                        </a:ext>
+                      </a:extLst>
+                    </a:blip>
+                    <a:srcRect/>
+                    <a:stretch>
+                      <a:fillRect/>
+                    </a:stretch>
+                  </pic:blipFill>
+                  <pic:spPr bwMode="auto">
+                    <a:xfrm>
+                      <a:off x="0" y="0"/>
+                      <a:ext cx="5498079" cy="2587405"/>
                     </a:xfrm>
                     <a:prstGeom prst="rect">
                       <a:avLst/>
@@ -981,11 +1034,12 @@
         <w:rPr>
           <w:noProof/>
         </w:rPr>
+        <w:lastRenderedPageBreak/>
         <w:drawing>
           <wp:inline distT="0" distB="0" distL="0" distR="0">
-            <wp:extent cx="5486400" cy="3321685"/>
+            <wp:extent cx="5393453" cy="2689860"/>
             <wp:effectExtent l="0" t="0" r="0" b="0"/>
-            <wp:docPr id="926928961" name="Picture 6"/>
+            <wp:docPr id="1785658794" name="Picture 7"/>
             <wp:cNvGraphicFramePr>
               <a:graphicFrameLocks xmlns:a="http://schemas.openxmlformats.org/drawingml/2006/main" noChangeAspect="1"/>
             </wp:cNvGraphicFramePr>
@@ -993,13 +1047,13 @@
               <a:graphicData uri="http://schemas.openxmlformats.org/drawingml/2006/picture">
                 <pic:pic xmlns:pic="http://schemas.openxmlformats.org/drawingml/2006/picture">
                   <pic:nvPicPr>
-                    <pic:cNvPr id="0" name="Picture 3"/>
+                    <pic:cNvPr id="0" name="Picture 5"/>
                     <pic:cNvPicPr>
                       <a:picLocks noChangeAspect="1" noChangeArrowheads="1"/>
                     </pic:cNvPicPr>
                   </pic:nvPicPr>
                   <pic:blipFill>
-                    <a:blip r:embed="rId15">
+                    <a:blip r:embed="rId16">
                       <a:extLst>
                         <a:ext uri="{28A0092B-C50C-407E-A947-70E740481C1C}">
                           <a14:useLocalDpi xmlns:a14="http://schemas.microsoft.com/office/drawing/2010/main" val="0"/>
@@ -1014,7 +1068,7 @@
                   <pic:spPr bwMode="auto">
                     <a:xfrm>
                       <a:off x="0" y="0"/>
-                      <a:ext cx="5486400" cy="3321685"/>
+                      <a:ext cx="5410120" cy="2698172"/>
                     </a:xfrm>
                     <a:prstGeom prst="rect">
                       <a:avLst/>
@@ -1070,7 +1124,6 @@
           <w:sz w:val="24"/>
           <w:u w:val="single" w:color="000000"/>
         </w:rPr>
-        <w:lastRenderedPageBreak/>
         <w:t>Evaluation Grid (To be created as per the SOP and Assessment guidelines by the</w:t>
       </w:r>
       <w:r>
@@ -1659,38 +1712,6 @@
         <w:t>How can you check the status of your Git repository?</w:t>
       </w:r>
     </w:p>
-    <w:p>
-      <w:pPr>
-        <w:rPr>
-          <w:sz w:val="24"/>
-          <w:szCs w:val="24"/>
-        </w:rPr>
-      </w:pPr>
-      <w:r>
-        <w:rPr>
-          <w:sz w:val="24"/>
-          <w:szCs w:val="24"/>
-        </w:rPr>
-        <w:br/>
-        <w:t>Web Links:</w:t>
-      </w:r>
-      <w:r>
-        <w:rPr>
-          <w:sz w:val="24"/>
-          <w:szCs w:val="24"/>
-        </w:rPr>
-        <w:br/>
-        <w:t>• Official Git Documentation</w:t>
-      </w:r>
-      <w:r>
-        <w:rPr>
-          <w:sz w:val="24"/>
-          <w:szCs w:val="24"/>
-        </w:rPr>
-        <w:br/>
-        <w:t>• TutorialsPoint – Git Tutorial</w:t>
-      </w:r>
-    </w:p>
     <w:sectPr>
       <w:pgSz w:w="12240" w:h="15840"/>
       <w:pgMar w:top="1440" w:right="1800" w:bottom="1440" w:left="1800" w:header="720" w:footer="720" w:gutter="0"/>

</xml_diff>